<commit_message>
bd lab 1 done
</commit_message>
<xml_diff>
--- a/6_term/БД/lab1/ЛР1.Студия звукозаписи.docx
+++ b/6_term/БД/lab1/ЛР1.Студия звукозаписи.docx
@@ -801,7 +801,7 @@
           <w:r>
             <w:fldChar w:fldCharType="separate"/>
           </w:r>
-          <w:hyperlink w:anchor="_Toc157676411" w:history="1">
+          <w:hyperlink w:anchor="_Toc157879337" w:history="1">
             <w:r>
               <w:rPr>
                 <w:rStyle w:val="aa"/>
@@ -828,7 +828,7 @@
                 <w:noProof/>
                 <w:webHidden/>
               </w:rPr>
-              <w:instrText xml:space="preserve"> PAGEREF _Toc157676411 \h </w:instrText>
+              <w:instrText xml:space="preserve"> PAGEREF _Toc157879337 \h </w:instrText>
             </w:r>
             <w:r>
               <w:rPr>
@@ -870,7 +870,7 @@
               <w:lang w:val="ru-BY" w:eastAsia="ru-BY"/>
             </w:rPr>
           </w:pPr>
-          <w:hyperlink w:anchor="_Toc157676412" w:history="1">
+          <w:hyperlink w:anchor="_Toc157879338" w:history="1">
             <w:r>
               <w:rPr>
                 <w:rStyle w:val="aa"/>
@@ -929,7 +929,7 @@
                 <w:noProof/>
                 <w:webHidden/>
               </w:rPr>
-              <w:instrText xml:space="preserve"> PAGEREF _Toc157676412 \h </w:instrText>
+              <w:instrText xml:space="preserve"> PAGEREF _Toc157879338 \h </w:instrText>
             </w:r>
             <w:r>
               <w:rPr>
@@ -975,7 +975,7 @@
               <w:lang w:val="ru-BY" w:eastAsia="ru-BY"/>
             </w:rPr>
           </w:pPr>
-          <w:hyperlink w:anchor="_Toc157676413" w:history="1">
+          <w:hyperlink w:anchor="_Toc157879339" w:history="1">
             <w:r>
               <w:rPr>
                 <w:rStyle w:val="aa"/>
@@ -1019,7 +1019,7 @@
                 <w:noProof/>
                 <w:webHidden/>
               </w:rPr>
-              <w:instrText xml:space="preserve"> PAGEREF _Toc157676413 \h </w:instrText>
+              <w:instrText xml:space="preserve"> PAGEREF _Toc157879339 \h </w:instrText>
             </w:r>
             <w:r>
               <w:rPr>
@@ -1065,7 +1065,7 @@
               <w:lang w:val="ru-BY" w:eastAsia="ru-BY"/>
             </w:rPr>
           </w:pPr>
-          <w:hyperlink w:anchor="_Toc157676414" w:history="1">
+          <w:hyperlink w:anchor="_Toc157879340" w:history="1">
             <w:r>
               <w:rPr>
                 <w:rStyle w:val="aa"/>
@@ -1109,7 +1109,7 @@
                 <w:noProof/>
                 <w:webHidden/>
               </w:rPr>
-              <w:instrText xml:space="preserve"> PAGEREF _Toc157676414 \h </w:instrText>
+              <w:instrText xml:space="preserve"> PAGEREF _Toc157879340 \h </w:instrText>
             </w:r>
             <w:r>
               <w:rPr>
@@ -1129,7 +1129,7 @@
                 <w:noProof/>
                 <w:webHidden/>
               </w:rPr>
-              <w:t>6</w:t>
+              <w:t>5</w:t>
             </w:r>
             <w:r>
               <w:rPr>
@@ -1155,7 +1155,7 @@
               <w:lang w:val="ru-BY" w:eastAsia="ru-BY"/>
             </w:rPr>
           </w:pPr>
-          <w:hyperlink w:anchor="_Toc157676415" w:history="1">
+          <w:hyperlink w:anchor="_Toc157879341" w:history="1">
             <w:r>
               <w:rPr>
                 <w:rStyle w:val="aa"/>
@@ -1200,7 +1200,7 @@
                 <w:noProof/>
                 <w:webHidden/>
               </w:rPr>
-              <w:instrText xml:space="preserve"> PAGEREF _Toc157676415 \h </w:instrText>
+              <w:instrText xml:space="preserve"> PAGEREF _Toc157879341 \h </w:instrText>
             </w:r>
             <w:r>
               <w:rPr>
@@ -1246,7 +1246,7 @@
               <w:lang w:val="ru-BY" w:eastAsia="ru-BY"/>
             </w:rPr>
           </w:pPr>
-          <w:hyperlink w:anchor="_Toc157676416" w:history="1">
+          <w:hyperlink w:anchor="_Toc157879342" w:history="1">
             <w:r>
               <w:rPr>
                 <w:rStyle w:val="aa"/>
@@ -1290,7 +1290,7 @@
                 <w:noProof/>
                 <w:webHidden/>
               </w:rPr>
-              <w:instrText xml:space="preserve"> PAGEREF _Toc157676416 \h </w:instrText>
+              <w:instrText xml:space="preserve"> PAGEREF _Toc157879342 \h </w:instrText>
             </w:r>
             <w:r>
               <w:rPr>
@@ -1332,7 +1332,7 @@
               <w:lang w:val="ru-BY" w:eastAsia="ru-BY"/>
             </w:rPr>
           </w:pPr>
-          <w:hyperlink w:anchor="_Toc157676417" w:history="1">
+          <w:hyperlink w:anchor="_Toc157879343" w:history="1">
             <w:r>
               <w:rPr>
                 <w:rStyle w:val="aa"/>
@@ -1385,7 +1385,7 @@
                 <w:noProof/>
                 <w:webHidden/>
               </w:rPr>
-              <w:instrText xml:space="preserve"> PAGEREF _Toc157676417 \h </w:instrText>
+              <w:instrText xml:space="preserve"> PAGEREF _Toc157879343 \h </w:instrText>
             </w:r>
             <w:r>
               <w:rPr>
@@ -1427,7 +1427,7 @@
               <w:lang w:val="ru-BY" w:eastAsia="ru-BY"/>
             </w:rPr>
           </w:pPr>
-          <w:hyperlink w:anchor="_Toc157676418" w:history="1">
+          <w:hyperlink w:anchor="_Toc157879344" w:history="1">
             <w:r>
               <w:rPr>
                 <w:rStyle w:val="aa"/>
@@ -1454,7 +1454,7 @@
                 <w:noProof/>
                 <w:webHidden/>
               </w:rPr>
-              <w:instrText xml:space="preserve"> PAGEREF _Toc157676418 \h </w:instrText>
+              <w:instrText xml:space="preserve"> PAGEREF _Toc157879344 \h </w:instrText>
             </w:r>
             <w:r>
               <w:rPr>
@@ -1519,7 +1519,7 @@
           <w:color w:val="000000"/>
         </w:rPr>
       </w:pPr>
-      <w:bookmarkStart w:id="1" w:name="_Toc157676411"/>
+      <w:bookmarkStart w:id="1" w:name="_Toc157879337"/>
       <w:r>
         <w:rPr>
           <w:color w:val="000000"/>
@@ -1529,16 +1529,28 @@
       </w:r>
       <w:bookmarkEnd w:id="1"/>
     </w:p>
+    <w:p/>
     <w:p>
       <w:pPr>
         <w:spacing w:after="0" w:line="240" w:lineRule="auto"/>
+        <w:ind w:firstLine="708"/>
         <w:jc w:val="both"/>
         <w:rPr>
-          <w:rFonts w:ascii="Times New Roman" w:eastAsia="Times New Roman" w:hAnsi="Times New Roman" w:cs="Times New Roman"/>
-          <w:sz w:val="28"/>
-          <w:szCs w:val="28"/>
-        </w:rPr>
-      </w:pPr>
+          <w:rFonts w:ascii="Times New Roman" w:hAnsi="Times New Roman" w:cs="Times New Roman"/>
+          <w:color w:val="000000"/>
+          <w:sz w:val="28"/>
+          <w:szCs w:val="28"/>
+        </w:rPr>
+      </w:pPr>
+      <w:r>
+        <w:rPr>
+          <w:rFonts w:ascii="Times New Roman" w:hAnsi="Times New Roman" w:cs="Times New Roman"/>
+          <w:color w:val="000000"/>
+          <w:sz w:val="28"/>
+          <w:szCs w:val="28"/>
+        </w:rPr>
+        <w:t>В лабораторной работе выполняется концептуального проектирование БД с использованием ER-модели представления данных (модели «сущность- связь»). Требуется разработать ER-модель данных с учетом семантических ограничений заданной предметной области и представить модель в виде ER- диаграммы.</w:t>
+      </w:r>
     </w:p>
     <w:p>
       <w:pPr>
@@ -1728,7 +1740,7 @@
         <w:spacing w:before="0" w:line="240" w:lineRule="auto"/>
         <w:ind w:left="993" w:hanging="283"/>
       </w:pPr>
-      <w:bookmarkStart w:id="2" w:name="_Toc157676412"/>
+      <w:bookmarkStart w:id="2" w:name="_Toc157879338"/>
       <w:r>
         <w:lastRenderedPageBreak/>
         <w:t xml:space="preserve">СОЗДАНИЕ </w:t>
@@ -1744,7 +1756,13 @@
       </w:r>
       <w:bookmarkEnd w:id="2"/>
     </w:p>
-    <w:p/>
+    <w:p>
+      <w:pPr>
+        <w:rPr>
+          <w:lang w:val="en-US"/>
+        </w:rPr>
+      </w:pPr>
+    </w:p>
     <w:p>
       <w:pPr>
         <w:spacing w:after="0" w:line="240" w:lineRule="auto"/>
@@ -1792,7 +1810,14 @@
           <w:rFonts w:ascii="Times New Roman" w:hAnsi="Times New Roman" w:cs="Times New Roman"/>
           <w:sz w:val="28"/>
         </w:rPr>
-        <w:t xml:space="preserve">: </w:t>
+        <w:t>:</w:t>
+      </w:r>
+      <w:r>
+        <w:rPr>
+          <w:rFonts w:ascii="Times New Roman" w:hAnsi="Times New Roman" w:cs="Times New Roman"/>
+          <w:sz w:val="28"/>
+        </w:rPr>
+        <w:t xml:space="preserve"> </w:t>
       </w:r>
       <w:r>
         <w:rPr>
@@ -1916,20 +1941,6 @@
     </w:p>
     <w:p>
       <w:pPr>
-        <w:pStyle w:val="a8"/>
-        <w:spacing w:after="0" w:line="240" w:lineRule="auto"/>
-        <w:ind w:left="0" w:firstLine="709"/>
-        <w:jc w:val="both"/>
-        <w:rPr>
-          <w:rFonts w:ascii="Times New Roman" w:hAnsi="Times New Roman" w:cs="Times New Roman"/>
-          <w:color w:val="000000"/>
-          <w:sz w:val="28"/>
-          <w:szCs w:val="28"/>
-        </w:rPr>
-      </w:pPr>
-    </w:p>
-    <w:p>
-      <w:pPr>
         <w:pStyle w:val="ad"/>
         <w:jc w:val="center"/>
       </w:pPr>
@@ -1938,10 +1949,10 @@
           <w:noProof/>
         </w:rPr>
         <w:drawing>
-          <wp:inline distT="0" distB="0" distL="0" distR="0" wp14:anchorId="5B8B63C5" wp14:editId="0D7F6F36">
-            <wp:extent cx="5781487" cy="5819775"/>
-            <wp:effectExtent l="0" t="0" r="0" b="0"/>
-            <wp:docPr id="1" name="Picture 1" descr="Z:\Max\unik\sem6\db\lab1\2.jpg"/>
+          <wp:inline distT="0" distB="0" distL="0" distR="0" wp14:anchorId="2A3FB0DD" wp14:editId="76A76FBB">
+            <wp:extent cx="5940425" cy="3260090"/>
+            <wp:effectExtent l="0" t="0" r="3175" b="0"/>
+            <wp:docPr id="1" name="Рисунок 1"/>
             <wp:cNvGraphicFramePr>
               <a:graphicFrameLocks xmlns:a="http://schemas.openxmlformats.org/drawingml/2006/main" noChangeAspect="1"/>
             </wp:cNvGraphicFramePr>
@@ -1949,36 +1960,23 @@
               <a:graphicData uri="http://schemas.openxmlformats.org/drawingml/2006/picture">
                 <pic:pic xmlns:pic="http://schemas.openxmlformats.org/drawingml/2006/picture">
                   <pic:nvPicPr>
-                    <pic:cNvPr id="0" name="Picture 1" descr="Z:\Max\unik\sem6\db\lab1\2.jpg"/>
-                    <pic:cNvPicPr>
-                      <a:picLocks noChangeAspect="1" noChangeArrowheads="1"/>
-                    </pic:cNvPicPr>
+                    <pic:cNvPr id="1" name=""/>
+                    <pic:cNvPicPr/>
                   </pic:nvPicPr>
                   <pic:blipFill>
-                    <a:blip r:embed="rId9">
-                      <a:extLst>
-                        <a:ext uri="{28A0092B-C50C-407E-A947-70E740481C1C}">
-                          <a14:useLocalDpi xmlns:a14="http://schemas.microsoft.com/office/drawing/2010/main" val="0"/>
-                        </a:ext>
-                      </a:extLst>
-                    </a:blip>
-                    <a:srcRect/>
+                    <a:blip r:embed="rId9"/>
                     <a:stretch>
                       <a:fillRect/>
                     </a:stretch>
                   </pic:blipFill>
-                  <pic:spPr bwMode="auto">
+                  <pic:spPr>
                     <a:xfrm>
                       <a:off x="0" y="0"/>
-                      <a:ext cx="5798001" cy="5836399"/>
+                      <a:ext cx="5940425" cy="3260090"/>
                     </a:xfrm>
                     <a:prstGeom prst="rect">
                       <a:avLst/>
                     </a:prstGeom>
-                    <a:noFill/>
-                    <a:ln>
-                      <a:noFill/>
-                    </a:ln>
                   </pic:spPr>
                 </pic:pic>
               </a:graphicData>
@@ -2043,7 +2041,7 @@
         <w:spacing w:before="0" w:line="240" w:lineRule="auto"/>
         <w:ind w:left="1134" w:hanging="425"/>
       </w:pPr>
-      <w:bookmarkStart w:id="3" w:name="_Toc157676413"/>
+      <w:bookmarkStart w:id="3" w:name="_Toc157879339"/>
       <w:r>
         <w:t>Предметная область</w:t>
       </w:r>
@@ -2149,16 +2147,7 @@
           <w:sz w:val="28"/>
           <w:szCs w:val="28"/>
         </w:rPr>
-        <w:t xml:space="preserve">одели </w:t>
-      </w:r>
-      <w:r>
-        <w:rPr>
-          <w:rFonts w:ascii="Times New Roman" w:hAnsi="Times New Roman" w:cs="Times New Roman"/>
-          <w:color w:val="000000"/>
-          <w:sz w:val="28"/>
-          <w:szCs w:val="28"/>
-        </w:rPr>
-        <w:t xml:space="preserve">по типу </w:t>
+        <w:t xml:space="preserve">одели по типу </w:t>
       </w:r>
       <w:r>
         <w:rPr>
@@ -2196,8 +2185,39 @@
           <w:sz w:val="28"/>
           <w:szCs w:val="28"/>
         </w:rPr>
-        <w:t xml:space="preserve">. Предоставляемая услуга – запись голоса или инструментов. </w:t>
-      </w:r>
+        <w:t>. Предоставляемая услуга – запись голоса или инструментов</w:t>
+      </w:r>
+      <w:r>
+        <w:rPr>
+          <w:rFonts w:ascii="Times New Roman" w:hAnsi="Times New Roman" w:cs="Times New Roman"/>
+          <w:color w:val="000000"/>
+          <w:sz w:val="28"/>
+          <w:szCs w:val="28"/>
+        </w:rPr>
+        <w:t>, аренда инструментов и комнат</w:t>
+      </w:r>
+      <w:r>
+        <w:rPr>
+          <w:rFonts w:ascii="Times New Roman" w:hAnsi="Times New Roman" w:cs="Times New Roman"/>
+          <w:color w:val="000000"/>
+          <w:sz w:val="28"/>
+          <w:szCs w:val="28"/>
+        </w:rPr>
+        <w:t xml:space="preserve">. </w:t>
+      </w:r>
+    </w:p>
+    <w:p>
+      <w:pPr>
+        <w:spacing w:after="0" w:line="240" w:lineRule="auto"/>
+        <w:ind w:firstLine="709"/>
+        <w:jc w:val="both"/>
+        <w:rPr>
+          <w:rFonts w:ascii="Times New Roman" w:hAnsi="Times New Roman" w:cs="Times New Roman"/>
+          <w:color w:val="000000"/>
+          <w:sz w:val="28"/>
+          <w:szCs w:val="28"/>
+        </w:rPr>
+      </w:pPr>
     </w:p>
     <w:p>
       <w:pPr>
@@ -2209,9 +2229,8 @@
         <w:spacing w:before="0" w:line="240" w:lineRule="auto"/>
         <w:ind w:left="1134" w:hanging="425"/>
       </w:pPr>
-      <w:bookmarkStart w:id="4" w:name="_Toc157676414"/>
-      <w:r>
-        <w:lastRenderedPageBreak/>
+      <w:bookmarkStart w:id="4" w:name="_Toc157879340"/>
+      <w:r>
         <w:t xml:space="preserve">Типы </w:t>
       </w:r>
       <w:r>
@@ -2752,6 +2771,7 @@
           <w:sz w:val="28"/>
           <w:szCs w:val="28"/>
         </w:rPr>
+        <w:lastRenderedPageBreak/>
         <w:t xml:space="preserve">6) </w:t>
       </w:r>
       <w:r>
@@ -2866,7 +2886,7 @@
         <w:spacing w:before="0" w:line="240" w:lineRule="auto"/>
         <w:ind w:left="1134" w:hanging="425"/>
       </w:pPr>
-      <w:bookmarkStart w:id="5" w:name="_Toc157676415"/>
+      <w:bookmarkStart w:id="5" w:name="_Toc157879341"/>
       <w:r>
         <w:rPr>
           <w:rFonts w:cs="Times New Roman"/>
@@ -4252,7 +4272,7 @@
         <w:spacing w:before="0" w:line="240" w:lineRule="auto"/>
         <w:ind w:left="1134" w:hanging="425"/>
       </w:pPr>
-      <w:bookmarkStart w:id="6" w:name="_Toc157676416"/>
+      <w:bookmarkStart w:id="6" w:name="_Toc157879342"/>
       <w:r>
         <w:t>Типы</w:t>
       </w:r>
@@ -4445,7 +4465,7 @@
           <w:lang w:val="en-US"/>
         </w:rPr>
       </w:pPr>
-      <w:bookmarkStart w:id="7" w:name="_Toc157676417"/>
+      <w:bookmarkStart w:id="7" w:name="_Toc157879343"/>
       <w:r>
         <w:lastRenderedPageBreak/>
         <w:t xml:space="preserve">УСТАНОВКА </w:t>
@@ -4504,7 +4524,14 @@
           <w:rFonts w:ascii="Times New Roman" w:hAnsi="Times New Roman" w:cs="Times New Roman"/>
           <w:sz w:val="28"/>
         </w:rPr>
-        <w:t>-контейнер и досту</w:t>
+        <w:t>-контейнер и дост</w:t>
+      </w:r>
+      <w:r>
+        <w:rPr>
+          <w:rFonts w:ascii="Times New Roman" w:hAnsi="Times New Roman" w:cs="Times New Roman"/>
+          <w:sz w:val="28"/>
+        </w:rPr>
+        <w:t>у</w:t>
       </w:r>
       <w:r>
         <w:rPr>
@@ -4518,7 +4545,14 @@
           <w:rFonts w:ascii="Times New Roman" w:hAnsi="Times New Roman" w:cs="Times New Roman"/>
           <w:sz w:val="28"/>
         </w:rPr>
-        <w:t>ен из сети.</w:t>
+        <w:t>е</w:t>
+      </w:r>
+      <w:r>
+        <w:rPr>
+          <w:rFonts w:ascii="Times New Roman" w:hAnsi="Times New Roman" w:cs="Times New Roman"/>
+          <w:sz w:val="28"/>
+        </w:rPr>
+        <w:t>н из сети.</w:t>
       </w:r>
       <w:r>
         <w:rPr>
@@ -4704,7 +4738,14 @@
           <w:rFonts w:ascii="Times New Roman" w:hAnsi="Times New Roman" w:cs="Times New Roman"/>
           <w:sz w:val="28"/>
         </w:rPr>
-        <w:t xml:space="preserve">Осталось только установить клиент </w:t>
+        <w:t>Результат запуска программы</w:t>
+      </w:r>
+      <w:r>
+        <w:rPr>
+          <w:rFonts w:ascii="Times New Roman" w:hAnsi="Times New Roman" w:cs="Times New Roman"/>
+          <w:sz w:val="28"/>
+        </w:rPr>
+        <w:t xml:space="preserve"> клиента для работы с </w:t>
       </w:r>
       <w:proofErr w:type="spellStart"/>
       <w:r>
@@ -4713,6 +4754,30 @@
           <w:sz w:val="28"/>
           <w:lang w:val="en-US"/>
         </w:rPr>
+        <w:t>PostrgeSQL</w:t>
+      </w:r>
+      <w:proofErr w:type="spellEnd"/>
+      <w:r>
+        <w:rPr>
+          <w:rFonts w:ascii="Times New Roman" w:hAnsi="Times New Roman" w:cs="Times New Roman"/>
+          <w:sz w:val="28"/>
+        </w:rPr>
+        <w:t xml:space="preserve"> </w:t>
+      </w:r>
+      <w:r>
+        <w:rPr>
+          <w:rFonts w:ascii="Times New Roman" w:hAnsi="Times New Roman" w:cs="Times New Roman"/>
+          <w:sz w:val="28"/>
+        </w:rPr>
+        <w:t xml:space="preserve">клиент </w:t>
+      </w:r>
+      <w:proofErr w:type="spellStart"/>
+      <w:r>
+        <w:rPr>
+          <w:rFonts w:ascii="Times New Roman" w:hAnsi="Times New Roman" w:cs="Times New Roman"/>
+          <w:sz w:val="28"/>
+          <w:lang w:val="en-US"/>
+        </w:rPr>
         <w:t>pgAdmin</w:t>
       </w:r>
       <w:proofErr w:type="spellEnd"/>
@@ -4721,21 +4786,7 @@
           <w:rFonts w:ascii="Times New Roman" w:hAnsi="Times New Roman" w:cs="Times New Roman"/>
           <w:sz w:val="28"/>
         </w:rPr>
-        <w:t>.</w:t>
-      </w:r>
-      <w:r>
-        <w:rPr>
-          <w:rFonts w:ascii="Times New Roman" w:hAnsi="Times New Roman" w:cs="Times New Roman"/>
-          <w:sz w:val="28"/>
-        </w:rPr>
-        <w:t xml:space="preserve"> </w:t>
-      </w:r>
-      <w:r>
-        <w:rPr>
-          <w:rFonts w:ascii="Times New Roman" w:hAnsi="Times New Roman" w:cs="Times New Roman"/>
-          <w:sz w:val="28"/>
-        </w:rPr>
-        <w:t>Результат запуска программы представлен на рисунке 2.</w:t>
+        <w:t xml:space="preserve"> представлен на рисунке 2.</w:t>
       </w:r>
     </w:p>
     <w:p>
@@ -4869,7 +4920,34 @@
           <w:sz w:val="28"/>
           <w:szCs w:val="28"/>
         </w:rPr>
-        <w:t xml:space="preserve"> интерфейс </w:t>
+        <w:t xml:space="preserve"> интерфейс</w:t>
+      </w:r>
+      <w:r>
+        <w:rPr>
+          <w:rFonts w:ascii="Times New Roman" w:hAnsi="Times New Roman" w:cs="Times New Roman"/>
+          <w:iCs/>
+          <w:color w:val="000000"/>
+          <w:sz w:val="28"/>
+          <w:szCs w:val="28"/>
+        </w:rPr>
+        <w:t xml:space="preserve"> </w:t>
+      </w:r>
+      <w:r>
+        <w:rPr>
+          <w:rFonts w:ascii="Times New Roman" w:hAnsi="Times New Roman" w:cs="Times New Roman"/>
+          <w:sz w:val="28"/>
+        </w:rPr>
+        <w:t>программы</w:t>
+      </w:r>
+      <w:r>
+        <w:rPr>
+          <w:rFonts w:ascii="Times New Roman" w:hAnsi="Times New Roman" w:cs="Times New Roman"/>
+          <w:iCs/>
+          <w:color w:val="000000"/>
+          <w:sz w:val="28"/>
+          <w:szCs w:val="28"/>
+        </w:rPr>
+        <w:t xml:space="preserve"> </w:t>
       </w:r>
       <w:proofErr w:type="spellStart"/>
       <w:r>
@@ -4921,7 +4999,7 @@
         <w:spacing w:before="0" w:line="240" w:lineRule="auto"/>
         <w:jc w:val="center"/>
       </w:pPr>
-      <w:bookmarkStart w:id="8" w:name="_Toc157676418"/>
+      <w:bookmarkStart w:id="8" w:name="_Toc157879344"/>
       <w:r>
         <w:lastRenderedPageBreak/>
         <w:t>ЗАКЛЮЧЕНИЕ</w:t>
@@ -5093,260 +5171,6 @@
         </w:rPr>
         <w:t xml:space="preserve"> была успешно установлена на ПК. </w:t>
       </w:r>
-    </w:p>
-    <w:p/>
-    <w:p>
-      <w:pPr>
-        <w:rPr>
-          <w:rFonts w:ascii="Times New Roman" w:eastAsia="Times New Roman" w:hAnsi="Times New Roman" w:cs="Times New Roman"/>
-          <w:b/>
-          <w:color w:val="000000"/>
-          <w:sz w:val="28"/>
-          <w:szCs w:val="28"/>
-        </w:rPr>
-      </w:pPr>
-      <w:r>
-        <w:br w:type="page"/>
-      </w:r>
-    </w:p>
-    <w:p>
-      <w:pPr>
-        <w:spacing w:after="0" w:line="240" w:lineRule="auto"/>
-        <w:jc w:val="center"/>
-        <w:rPr>
-          <w:rFonts w:ascii="Times New Roman" w:eastAsia="Times New Roman" w:hAnsi="Times New Roman" w:cs="Times New Roman"/>
-          <w:b/>
-          <w:sz w:val="28"/>
-          <w:szCs w:val="28"/>
-        </w:rPr>
-      </w:pPr>
-      <w:r>
-        <w:rPr>
-          <w:rFonts w:ascii="Times New Roman" w:eastAsia="Times New Roman" w:hAnsi="Times New Roman" w:cs="Times New Roman"/>
-          <w:b/>
-          <w:sz w:val="28"/>
-          <w:szCs w:val="28"/>
-        </w:rPr>
-        <w:lastRenderedPageBreak/>
-        <w:t>СПИСОК ИСПОЛЬЗОВАННЫХ ИСТОЧНИКОВ</w:t>
-      </w:r>
-    </w:p>
-    <w:p>
-      <w:pPr>
-        <w:spacing w:after="0" w:line="240" w:lineRule="auto"/>
-        <w:ind w:firstLine="709"/>
-        <w:jc w:val="both"/>
-        <w:rPr>
-          <w:rFonts w:ascii="Times New Roman" w:eastAsia="Times New Roman" w:hAnsi="Times New Roman" w:cs="Times New Roman"/>
-          <w:color w:val="000000"/>
-          <w:sz w:val="28"/>
-          <w:szCs w:val="28"/>
-        </w:rPr>
-      </w:pPr>
-    </w:p>
-    <w:p>
-      <w:pPr>
-        <w:spacing w:after="0" w:line="240" w:lineRule="auto"/>
-        <w:ind w:firstLine="709"/>
-        <w:jc w:val="both"/>
-        <w:rPr>
-          <w:rFonts w:ascii="Times New Roman" w:eastAsia="Times New Roman" w:hAnsi="Times New Roman" w:cs="Times New Roman"/>
-          <w:color w:val="1155CC"/>
-          <w:sz w:val="26"/>
-          <w:szCs w:val="26"/>
-          <w:u w:val="single"/>
-        </w:rPr>
-      </w:pPr>
-      <w:r>
-        <w:rPr>
-          <w:rFonts w:ascii="Times New Roman" w:eastAsia="Times New Roman" w:hAnsi="Times New Roman" w:cs="Times New Roman"/>
-          <w:color w:val="000000"/>
-          <w:sz w:val="28"/>
-          <w:szCs w:val="28"/>
-        </w:rPr>
-        <w:t>[1]. </w:t>
-      </w:r>
-      <w:r>
-        <w:rPr>
-          <w:rFonts w:ascii="Times New Roman" w:eastAsia="Times New Roman" w:hAnsi="Times New Roman" w:cs="Times New Roman"/>
-          <w:color w:val="000000"/>
-          <w:sz w:val="28"/>
-          <w:szCs w:val="28"/>
-        </w:rPr>
-        <w:t xml:space="preserve">Официальный ресурс </w:t>
-      </w:r>
-      <w:proofErr w:type="spellStart"/>
-      <w:r>
-        <w:rPr>
-          <w:rFonts w:ascii="Times New Roman" w:eastAsia="Times New Roman" w:hAnsi="Times New Roman" w:cs="Times New Roman"/>
-          <w:color w:val="000000"/>
-          <w:sz w:val="28"/>
-          <w:szCs w:val="28"/>
-          <w:lang w:val="en-US"/>
-        </w:rPr>
-        <w:t>PostgeSQL</w:t>
-      </w:r>
-      <w:proofErr w:type="spellEnd"/>
-      <w:r>
-        <w:rPr>
-          <w:rFonts w:ascii="Times New Roman" w:eastAsia="Times New Roman" w:hAnsi="Times New Roman" w:cs="Times New Roman"/>
-          <w:color w:val="000000"/>
-          <w:sz w:val="28"/>
-          <w:szCs w:val="28"/>
-        </w:rPr>
-        <w:t>.</w:t>
-      </w:r>
-      <w:r>
-        <w:rPr>
-          <w:rFonts w:ascii="Times New Roman" w:eastAsia="Times New Roman" w:hAnsi="Times New Roman" w:cs="Times New Roman"/>
-          <w:color w:val="000000"/>
-          <w:sz w:val="28"/>
-          <w:szCs w:val="28"/>
-        </w:rPr>
-        <w:t xml:space="preserve"> </w:t>
-      </w:r>
-      <w:r>
-        <w:rPr>
-          <w:rFonts w:ascii="Times New Roman" w:eastAsia="Times New Roman" w:hAnsi="Times New Roman" w:cs="Times New Roman"/>
-          <w:color w:val="000000"/>
-          <w:sz w:val="28"/>
-          <w:szCs w:val="28"/>
-        </w:rPr>
-        <w:t xml:space="preserve">- Электронные данные. </w:t>
-      </w:r>
-      <w:r>
-        <w:rPr>
-          <w:rFonts w:ascii="Times New Roman" w:eastAsia="Times New Roman" w:hAnsi="Times New Roman" w:cs="Times New Roman"/>
-          <w:color w:val="000000"/>
-          <w:sz w:val="28"/>
-          <w:szCs w:val="28"/>
-        </w:rPr>
-        <w:t xml:space="preserve"> – Режим доступа:</w:t>
-      </w:r>
-      <w:r>
-        <w:rPr>
-          <w:rFonts w:ascii="Times New Roman" w:eastAsia="Times New Roman" w:hAnsi="Times New Roman" w:cs="Times New Roman"/>
-          <w:color w:val="000000"/>
-          <w:sz w:val="26"/>
-          <w:szCs w:val="26"/>
-        </w:rPr>
-        <w:t xml:space="preserve"> </w:t>
-      </w:r>
-      <w:hyperlink r:id="rId11" w:history="1">
-        <w:r>
-          <w:rPr>
-            <w:rStyle w:val="aa"/>
-            <w:rFonts w:ascii="Times New Roman" w:eastAsia="Times New Roman" w:hAnsi="Times New Roman" w:cs="Times New Roman"/>
-            <w:sz w:val="26"/>
-            <w:szCs w:val="26"/>
-          </w:rPr>
-          <w:t>https://www.postgresql.org/</w:t>
-        </w:r>
-      </w:hyperlink>
-    </w:p>
-    <w:p>
-      <w:pPr>
-        <w:spacing w:after="0" w:line="240" w:lineRule="auto"/>
-        <w:ind w:firstLine="709"/>
-        <w:jc w:val="both"/>
-        <w:rPr>
-          <w:color w:val="0563C1" w:themeColor="hyperlink"/>
-          <w:u w:val="single"/>
-        </w:rPr>
-      </w:pPr>
-      <w:r>
-        <w:rPr>
-          <w:rFonts w:ascii="Times New Roman" w:eastAsia="Times New Roman" w:hAnsi="Times New Roman" w:cs="Times New Roman"/>
-          <w:sz w:val="28"/>
-          <w:szCs w:val="28"/>
-        </w:rPr>
-        <w:t>[2]. </w:t>
-      </w:r>
-      <w:r>
-        <w:rPr>
-          <w:rFonts w:ascii="Times New Roman" w:eastAsia="Times New Roman" w:hAnsi="Times New Roman" w:cs="Times New Roman"/>
-          <w:sz w:val="28"/>
-          <w:szCs w:val="28"/>
-          <w:lang w:val="en-US"/>
-        </w:rPr>
-        <w:t>ER</w:t>
-      </w:r>
-      <w:r>
-        <w:rPr>
-          <w:rFonts w:ascii="Times New Roman" w:eastAsia="Times New Roman" w:hAnsi="Times New Roman" w:cs="Times New Roman"/>
-          <w:sz w:val="28"/>
-          <w:szCs w:val="28"/>
-        </w:rPr>
-        <w:t>-</w:t>
-      </w:r>
-      <w:r>
-        <w:rPr>
-          <w:rFonts w:ascii="Times New Roman" w:eastAsia="Times New Roman" w:hAnsi="Times New Roman" w:cs="Times New Roman"/>
-          <w:sz w:val="28"/>
-          <w:szCs w:val="28"/>
-          <w:lang w:val="en-US"/>
-        </w:rPr>
-        <w:t>ERD</w:t>
-      </w:r>
-      <w:r>
-        <w:rPr>
-          <w:rFonts w:ascii="Times New Roman" w:eastAsia="Times New Roman" w:hAnsi="Times New Roman" w:cs="Times New Roman"/>
-          <w:sz w:val="28"/>
-          <w:szCs w:val="28"/>
-        </w:rPr>
-        <w:t>-</w:t>
-      </w:r>
-      <w:r>
-        <w:rPr>
-          <w:rFonts w:ascii="Times New Roman" w:eastAsia="Times New Roman" w:hAnsi="Times New Roman" w:cs="Times New Roman"/>
-          <w:sz w:val="28"/>
-          <w:szCs w:val="28"/>
-        </w:rPr>
-        <w:t>диаграммы</w:t>
-      </w:r>
-      <w:r>
-        <w:rPr>
-          <w:rFonts w:ascii="Times New Roman" w:eastAsia="Times New Roman" w:hAnsi="Times New Roman" w:cs="Times New Roman"/>
-          <w:sz w:val="28"/>
-          <w:szCs w:val="28"/>
-        </w:rPr>
-        <w:t xml:space="preserve"> [Электронный ресурс]. – Электронные данные. – Режим доступа:</w:t>
-      </w:r>
-      <w:r>
-        <w:rPr>
-          <w:rFonts w:ascii="Times New Roman" w:eastAsia="Times New Roman" w:hAnsi="Times New Roman" w:cs="Times New Roman"/>
-          <w:sz w:val="28"/>
-          <w:szCs w:val="28"/>
-        </w:rPr>
-        <w:t xml:space="preserve"> </w:t>
-      </w:r>
-      <w:hyperlink r:id="rId12" w:history="1">
-        <w:r>
-          <w:rPr>
-            <w:rStyle w:val="aa"/>
-          </w:rPr>
-          <w:t>https://www.lucidchart.com/pages/ru/erd-%D0%B4%D0%B8%D0%B0%D0%B3%D1%80%D0%B0%D0%BC%D0%BC%D0%B0</w:t>
-        </w:r>
-      </w:hyperlink>
-    </w:p>
-    <w:p>
-      <w:pPr>
-        <w:pBdr>
-          <w:top w:val="nil"/>
-          <w:left w:val="nil"/>
-          <w:bottom w:val="nil"/>
-          <w:right w:val="nil"/>
-          <w:between w:val="nil"/>
-        </w:pBdr>
-        <w:spacing w:after="0" w:line="240" w:lineRule="auto"/>
-        <w:jc w:val="both"/>
-        <w:rPr>
-          <w:rFonts w:ascii="Times New Roman" w:eastAsia="Times New Roman" w:hAnsi="Times New Roman" w:cs="Times New Roman"/>
-          <w:color w:val="000000"/>
-          <w:sz w:val="28"/>
-          <w:szCs w:val="28"/>
-        </w:rPr>
-      </w:pPr>
     </w:p>
     <w:p>
       <w:pPr>
@@ -5419,7 +5243,7 @@
       </w:pPr>
     </w:p>
     <w:sectPr>
-      <w:footerReference w:type="default" r:id="rId13"/>
+      <w:footerReference w:type="default" r:id="rId11"/>
       <w:pgSz w:w="11906" w:h="16838"/>
       <w:pgMar w:top="993" w:right="850" w:bottom="1560" w:left="1701" w:header="708" w:footer="708" w:gutter="0"/>
       <w:pgNumType w:start="2"/>

</xml_diff>